<commit_message>
Incluido Intertravamento de revezamento no bloco de revezamento
</commit_message>
<xml_diff>
--- a/Documentação UDT Motor.docx
+++ b/Documentação UDT Motor.docx
@@ -4,11 +4,224 @@
   <w:body>
     <w:p>
       <w:pPr>
+        <w:jc w:val="center"/>
+        <w:rPr>
+          <w:sz w:val="44"/>
+          <w:szCs w:val="44"/>
+        </w:rPr>
+      </w:pPr>
+      <w:proofErr w:type="spellStart"/>
+      <w:r>
+        <w:rPr>
+          <w:sz w:val="44"/>
+          <w:szCs w:val="44"/>
+        </w:rPr>
+        <w:t>Documentação</w:t>
+      </w:r>
+      <w:proofErr w:type="spellEnd"/>
+      <w:r>
+        <w:rPr>
+          <w:sz w:val="44"/>
+          <w:szCs w:val="44"/>
+        </w:rPr>
+        <w:t xml:space="preserve"> </w:t>
+      </w:r>
+    </w:p>
+    <w:p>
+      <w:pPr>
+        <w:jc w:val="center"/>
+      </w:pPr>
+      <w:r>
+        <w:rPr>
+          <w:sz w:val="44"/>
+          <w:szCs w:val="44"/>
+        </w:rPr>
+        <w:t>UDT Motor</w:t>
+      </w:r>
+    </w:p>
+    <w:p/>
+    <w:p/>
+    <w:p/>
+    <w:p/>
+    <w:p/>
+    <w:p/>
+    <w:p/>
+    <w:p/>
+    <w:p/>
+    <w:p/>
+    <w:p/>
+    <w:p>
+      <w:pPr>
+        <w:jc w:val="right"/>
+      </w:pPr>
+      <w:r>
+        <w:t>Autor: Maruhan Diego Zandonai</w:t>
+      </w:r>
+    </w:p>
+    <w:p/>
+    <w:p/>
+    <w:p/>
+    <w:p/>
+    <w:p/>
+    <w:p/>
+    <w:p/>
+    <w:p/>
+    <w:p/>
+    <w:p/>
+    <w:p/>
+    <w:p>
+      <w:pPr>
+        <w:jc w:val="center"/>
+      </w:pPr>
+    </w:p>
+    <w:p>
+      <w:pPr>
+        <w:jc w:val="center"/>
+        <w:rPr>
+          <w:lang w:val="pt-BR"/>
+        </w:rPr>
+      </w:pPr>
+      <w:r>
+        <w:rPr>
+          <w:lang w:val="pt-BR"/>
+        </w:rPr>
+        <w:t>B</w:t>
+      </w:r>
+      <w:r>
+        <w:rPr>
+          <w:lang w:val="pt-BR"/>
+        </w:rPr>
+        <w:t>lumenau, 2025</w:t>
+      </w:r>
+    </w:p>
+    <w:p>
+      <w:pPr>
         <w:pStyle w:val="Heading2"/>
-      </w:pPr>
-      <w:r>
+        <w:rPr>
+          <w:lang w:val="pt-BR"/>
+        </w:rPr>
+      </w:pPr>
+      <w:r>
+        <w:rPr>
+          <w:lang w:val="pt-BR"/>
+        </w:rPr>
+        <w:lastRenderedPageBreak/>
+        <w:t>Introdução</w:t>
+      </w:r>
+    </w:p>
+    <w:p>
+      <w:pPr>
+        <w:ind w:firstLine="720"/>
+        <w:rPr>
+          <w:lang w:val="pt-BR"/>
+        </w:rPr>
+      </w:pPr>
+      <w:r>
+        <w:rPr>
+          <w:lang w:val="pt-BR"/>
+        </w:rPr>
+        <w:t xml:space="preserve">O bloco </w:t>
+      </w:r>
+      <w:r>
+        <w:rPr>
+          <w:rStyle w:val="Strong"/>
+          <w:lang w:val="pt-BR"/>
+        </w:rPr>
         <w:t>UDT Motor</w:t>
       </w:r>
+      <w:r>
+        <w:rPr>
+          <w:lang w:val="pt-BR"/>
+        </w:rPr>
+        <w:t xml:space="preserve"> é destinado ao controle de motores elétricos, podendo ser aplicado a acionamentos por </w:t>
+      </w:r>
+      <w:r>
+        <w:rPr>
+          <w:rStyle w:val="Strong"/>
+          <w:lang w:val="pt-BR"/>
+        </w:rPr>
+        <w:t>inversores de frequência</w:t>
+      </w:r>
+      <w:r>
+        <w:rPr>
+          <w:lang w:val="pt-BR"/>
+        </w:rPr>
+        <w:t xml:space="preserve">, </w:t>
+      </w:r>
+      <w:r>
+        <w:rPr>
+          <w:rStyle w:val="Strong"/>
+          <w:lang w:val="pt-BR"/>
+        </w:rPr>
+        <w:t>soft starters</w:t>
+      </w:r>
+      <w:r>
+        <w:rPr>
+          <w:lang w:val="pt-BR"/>
+        </w:rPr>
+        <w:t xml:space="preserve"> ou qualquer outro tipo de acionamento.</w:t>
+      </w:r>
+    </w:p>
+    <w:p>
+      <w:pPr>
+        <w:ind w:firstLine="720"/>
+        <w:rPr>
+          <w:lang w:val="pt-BR"/>
+        </w:rPr>
+      </w:pPr>
+      <w:r>
+        <w:rPr>
+          <w:lang w:val="pt-BR"/>
+        </w:rPr>
+        <w:t>O bloco está preparado para atuar com ou sem comunicação, sendo que para utilizá-lo com comunicação será necessário o uso do bloco de comunicação com o bloco específico compatível com o acionamento do motor.</w:t>
+      </w:r>
+    </w:p>
+    <w:p>
+      <w:pPr>
+        <w:ind w:firstLine="720"/>
+        <w:rPr>
+          <w:lang w:val="pt-BR"/>
+        </w:rPr>
+      </w:pPr>
+      <w:r>
+        <w:rPr>
+          <w:lang w:val="pt-BR"/>
+        </w:rPr>
+        <w:t xml:space="preserve">Nos tópicos a seguir, serão detalhadas as funcionalidades de cada </w:t>
+      </w:r>
+      <w:r>
+        <w:rPr>
+          <w:rStyle w:val="Strong"/>
+          <w:lang w:val="pt-BR"/>
+        </w:rPr>
+        <w:t>UDT auxiliar</w:t>
+      </w:r>
+      <w:r>
+        <w:rPr>
+          <w:lang w:val="pt-BR"/>
+        </w:rPr>
+        <w:t xml:space="preserve"> que compõe este bloco, bem como suas responsabilidades no controle, supervisão e proteção do motor.</w:t>
+      </w:r>
+    </w:p>
+    <w:p>
+      <w:pPr>
+        <w:pStyle w:val="Heading2"/>
+        <w:rPr>
+          <w:lang w:val="pt-BR"/>
+        </w:rPr>
+      </w:pPr>
+      <w:r>
+        <w:rPr>
+          <w:lang w:val="pt-BR"/>
+        </w:rPr>
+        <w:t>Observação</w:t>
+      </w:r>
+      <w:r>
+        <w:rPr>
+          <w:lang w:val="pt-BR"/>
+        </w:rPr>
+        <w:t xml:space="preserve"> importante para o correto funcionamento</w:t>
+      </w:r>
     </w:p>
     <w:p>
       <w:pPr>
@@ -21,7 +234,7 @@
         <w:rPr>
           <w:lang w:val="pt-BR"/>
         </w:rPr>
-        <w:t xml:space="preserve">O bloco </w:t>
+        <w:t xml:space="preserve">As rotinas de </w:t>
       </w:r>
       <w:r>
         <w:rPr>
@@ -29,13 +242,7 @@
           <w:rFonts w:eastAsiaTheme="majorEastAsia"/>
           <w:lang w:val="pt-BR"/>
         </w:rPr>
-        <w:t>UDT Motor</w:t>
-      </w:r>
-      <w:r>
-        <w:rPr>
-          <w:lang w:val="pt-BR"/>
-        </w:rPr>
-        <w:t xml:space="preserve"> é destinado ao controle de motores elétricos, podendo ser aplicado a acionamentos por </w:t>
+        <w:t>falhas</w:t>
       </w:r>
       <w:r>
         <w:rPr>
@@ -43,13 +250,13 @@
           <w:rFonts w:eastAsiaTheme="majorEastAsia"/>
           <w:lang w:val="pt-BR"/>
         </w:rPr>
-        <w:t>inversores de frequência</w:t>
-      </w:r>
-      <w:r>
-        <w:rPr>
-          <w:lang w:val="pt-BR"/>
-        </w:rPr>
-        <w:t xml:space="preserve">, </w:t>
+        <w:t>,</w:t>
+      </w:r>
+      <w:r>
+        <w:rPr>
+          <w:lang w:val="pt-BR"/>
+        </w:rPr>
+        <w:t xml:space="preserve"> </w:t>
       </w:r>
       <w:r>
         <w:rPr>
@@ -57,27 +264,7 @@
           <w:rFonts w:eastAsiaTheme="majorEastAsia"/>
           <w:lang w:val="pt-BR"/>
         </w:rPr>
-        <w:t>soft starters</w:t>
-      </w:r>
-      <w:r>
-        <w:rPr>
-          <w:lang w:val="pt-BR"/>
-        </w:rPr>
-        <w:t xml:space="preserve"> ou qualquer outro tipo de trem de acionamento.</w:t>
-      </w:r>
-    </w:p>
-    <w:p>
-      <w:pPr>
-        <w:pStyle w:val="NormalWeb"/>
-        <w:rPr>
-          <w:lang w:val="pt-BR"/>
-        </w:rPr>
-      </w:pPr>
-      <w:r>
-        <w:rPr>
-          <w:lang w:val="pt-BR"/>
-        </w:rPr>
-        <w:t xml:space="preserve">Nos tópicos a seguir, serão detalhadas as funcionalidades de cada </w:t>
+        <w:t>alarmes</w:t>
       </w:r>
       <w:r>
         <w:rPr>
@@ -85,63 +272,7 @@
           <w:rFonts w:eastAsiaTheme="majorEastAsia"/>
           <w:lang w:val="pt-BR"/>
         </w:rPr>
-        <w:t>UDT auxiliar</w:t>
-      </w:r>
-      <w:r>
-        <w:rPr>
-          <w:lang w:val="pt-BR"/>
-        </w:rPr>
-        <w:t xml:space="preserve"> que compõe este bloco, bem como suas responsabilidades no controle, supervisão e proteção do motor.</w:t>
-      </w:r>
-    </w:p>
-    <w:p>
-      <w:pPr>
-        <w:pStyle w:val="Heading3"/>
-        <w:rPr>
-          <w:lang w:val="pt-BR"/>
-        </w:rPr>
-      </w:pPr>
-      <w:r>
-        <w:rPr>
-          <w:lang w:val="pt-BR"/>
-        </w:rPr>
-        <w:t>Observação</w:t>
-      </w:r>
-    </w:p>
-    <w:p>
-      <w:pPr>
-        <w:pStyle w:val="NormalWeb"/>
-        <w:rPr>
-          <w:lang w:val="pt-BR"/>
-        </w:rPr>
-      </w:pPr>
-      <w:r>
-        <w:rPr>
-          <w:lang w:val="pt-BR"/>
-        </w:rPr>
-        <w:t xml:space="preserve">As rotinas de </w:t>
-      </w:r>
-      <w:r>
-        <w:rPr>
-          <w:rStyle w:val="Strong"/>
-          <w:rFonts w:eastAsiaTheme="majorEastAsia"/>
-          <w:lang w:val="pt-BR"/>
-        </w:rPr>
-        <w:t>falhas</w:t>
-      </w:r>
-      <w:r>
-        <w:rPr>
-          <w:lang w:val="pt-BR"/>
-        </w:rPr>
-        <w:t xml:space="preserve"> e </w:t>
-      </w:r>
-      <w:r>
-        <w:rPr>
-          <w:rStyle w:val="Strong"/>
-          <w:rFonts w:eastAsiaTheme="majorEastAsia"/>
-          <w:lang w:val="pt-BR"/>
-        </w:rPr>
-        <w:t>alarmes</w:t>
+        <w:t xml:space="preserve"> e intertravamentos</w:t>
       </w:r>
       <w:r>
         <w:rPr>
@@ -319,6 +450,7 @@
     </w:p>
     <w:p>
       <w:pPr>
+        <w:ind w:firstLine="720"/>
         <w:rPr>
           <w:lang w:val="pt-BR"/>
         </w:rPr>
@@ -450,6 +582,7 @@
         <w:rPr>
           <w:lang w:val="pt-BR"/>
         </w:rPr>
+        <w:lastRenderedPageBreak/>
         <w:t>Os comandos são ações executadas pelo usuário podendo vir tanto de IHM ou Supervisórios como também de entradas digitais (no caso de vir através de entradas digitais, este trecho do código deve executar antes do bloco assim como as falhas).</w:t>
       </w:r>
     </w:p>
@@ -461,7 +594,6 @@
         <w:rPr>
           <w:lang w:val="pt-BR"/>
         </w:rPr>
-        <w:lastRenderedPageBreak/>
         <w:drawing>
           <wp:inline distT="0" distB="0" distL="0" distR="0" wp14:anchorId="03E30ED1" wp14:editId="16C17805">
             <wp:extent cx="5400040" cy="1464310"/>

</xml_diff>

<commit_message>
- Adição de lógica para aguardar tempo entre partidas no bloco da elevatória - Adição de alarmes, falhas, status e resets manuais e automáticos para o bloco de elevatória. - Melhorados os comentários de funcionamento do bloco. - Melhorado a tela de visualização da elevatória, criando objetos do tipo template para o motor. - Melhoria de alguns aspectos da lógica de ligar e desligar os motores no bloco da elevatória
</commit_message>
<xml_diff>
--- a/Documentação UDT Motor.docx
+++ b/Documentação UDT Motor.docx
@@ -8,70 +8,208 @@
         <w:rPr>
           <w:sz w:val="44"/>
           <w:szCs w:val="44"/>
-        </w:rPr>
-      </w:pPr>
-      <w:proofErr w:type="spellStart"/>
+          <w:lang w:val="pt-BR"/>
+        </w:rPr>
+      </w:pPr>
       <w:r>
         <w:rPr>
           <w:sz w:val="44"/>
           <w:szCs w:val="44"/>
-        </w:rPr>
-        <w:t>Documentação</w:t>
-      </w:r>
-      <w:proofErr w:type="spellEnd"/>
+          <w:lang w:val="pt-BR"/>
+        </w:rPr>
+        <w:t xml:space="preserve">Documentação </w:t>
+      </w:r>
+    </w:p>
+    <w:p>
+      <w:pPr>
+        <w:jc w:val="center"/>
+        <w:rPr>
+          <w:lang w:val="pt-BR"/>
+        </w:rPr>
+      </w:pPr>
       <w:r>
         <w:rPr>
           <w:sz w:val="44"/>
           <w:szCs w:val="44"/>
-        </w:rPr>
-        <w:t xml:space="preserve"> </w:t>
-      </w:r>
+          <w:lang w:val="pt-BR"/>
+        </w:rPr>
+        <w:t>UDT Motor</w:t>
+      </w:r>
+    </w:p>
+    <w:p>
+      <w:pPr>
+        <w:rPr>
+          <w:lang w:val="pt-BR"/>
+        </w:rPr>
+      </w:pPr>
+    </w:p>
+    <w:p>
+      <w:pPr>
+        <w:rPr>
+          <w:lang w:val="pt-BR"/>
+        </w:rPr>
+      </w:pPr>
+    </w:p>
+    <w:p>
+      <w:pPr>
+        <w:rPr>
+          <w:lang w:val="pt-BR"/>
+        </w:rPr>
+      </w:pPr>
+    </w:p>
+    <w:p>
+      <w:pPr>
+        <w:rPr>
+          <w:lang w:val="pt-BR"/>
+        </w:rPr>
+      </w:pPr>
+    </w:p>
+    <w:p>
+      <w:pPr>
+        <w:rPr>
+          <w:lang w:val="pt-BR"/>
+        </w:rPr>
+      </w:pPr>
+    </w:p>
+    <w:p>
+      <w:pPr>
+        <w:rPr>
+          <w:lang w:val="pt-BR"/>
+        </w:rPr>
+      </w:pPr>
+    </w:p>
+    <w:p>
+      <w:pPr>
+        <w:rPr>
+          <w:lang w:val="pt-BR"/>
+        </w:rPr>
+      </w:pPr>
+    </w:p>
+    <w:p>
+      <w:pPr>
+        <w:rPr>
+          <w:lang w:val="pt-BR"/>
+        </w:rPr>
+      </w:pPr>
+    </w:p>
+    <w:p>
+      <w:pPr>
+        <w:rPr>
+          <w:lang w:val="pt-BR"/>
+        </w:rPr>
+      </w:pPr>
+    </w:p>
+    <w:p>
+      <w:pPr>
+        <w:rPr>
+          <w:lang w:val="pt-BR"/>
+        </w:rPr>
+      </w:pPr>
+    </w:p>
+    <w:p>
+      <w:pPr>
+        <w:rPr>
+          <w:lang w:val="pt-BR"/>
+        </w:rPr>
+      </w:pPr>
+    </w:p>
+    <w:p>
+      <w:pPr>
+        <w:jc w:val="right"/>
+        <w:rPr>
+          <w:lang w:val="pt-BR"/>
+        </w:rPr>
+      </w:pPr>
+      <w:r>
+        <w:rPr>
+          <w:lang w:val="pt-BR"/>
+        </w:rPr>
+        <w:t>Autor: Maruhan Diego Zandonai</w:t>
+      </w:r>
+    </w:p>
+    <w:p>
+      <w:pPr>
+        <w:rPr>
+          <w:lang w:val="pt-BR"/>
+        </w:rPr>
+      </w:pPr>
+    </w:p>
+    <w:p>
+      <w:pPr>
+        <w:rPr>
+          <w:lang w:val="pt-BR"/>
+        </w:rPr>
+      </w:pPr>
+    </w:p>
+    <w:p>
+      <w:pPr>
+        <w:rPr>
+          <w:lang w:val="pt-BR"/>
+        </w:rPr>
+      </w:pPr>
+    </w:p>
+    <w:p>
+      <w:pPr>
+        <w:rPr>
+          <w:lang w:val="pt-BR"/>
+        </w:rPr>
+      </w:pPr>
+    </w:p>
+    <w:p>
+      <w:pPr>
+        <w:rPr>
+          <w:lang w:val="pt-BR"/>
+        </w:rPr>
+      </w:pPr>
+    </w:p>
+    <w:p>
+      <w:pPr>
+        <w:rPr>
+          <w:lang w:val="pt-BR"/>
+        </w:rPr>
+      </w:pPr>
+    </w:p>
+    <w:p>
+      <w:pPr>
+        <w:rPr>
+          <w:lang w:val="pt-BR"/>
+        </w:rPr>
+      </w:pPr>
+    </w:p>
+    <w:p>
+      <w:pPr>
+        <w:rPr>
+          <w:lang w:val="pt-BR"/>
+        </w:rPr>
+      </w:pPr>
+    </w:p>
+    <w:p>
+      <w:pPr>
+        <w:rPr>
+          <w:lang w:val="pt-BR"/>
+        </w:rPr>
+      </w:pPr>
+    </w:p>
+    <w:p>
+      <w:pPr>
+        <w:rPr>
+          <w:lang w:val="pt-BR"/>
+        </w:rPr>
+      </w:pPr>
+    </w:p>
+    <w:p>
+      <w:pPr>
+        <w:rPr>
+          <w:lang w:val="pt-BR"/>
+        </w:rPr>
+      </w:pPr>
     </w:p>
     <w:p>
       <w:pPr>
         <w:jc w:val="center"/>
-      </w:pPr>
-      <w:r>
-        <w:rPr>
-          <w:sz w:val="44"/>
-          <w:szCs w:val="44"/>
-        </w:rPr>
-        <w:t>UDT Motor</w:t>
-      </w:r>
-    </w:p>
-    <w:p/>
-    <w:p/>
-    <w:p/>
-    <w:p/>
-    <w:p/>
-    <w:p/>
-    <w:p/>
-    <w:p/>
-    <w:p/>
-    <w:p/>
-    <w:p/>
-    <w:p>
-      <w:pPr>
-        <w:jc w:val="right"/>
-      </w:pPr>
-      <w:r>
-        <w:t>Autor: Maruhan Diego Zandonai</w:t>
-      </w:r>
-    </w:p>
-    <w:p/>
-    <w:p/>
-    <w:p/>
-    <w:p/>
-    <w:p/>
-    <w:p/>
-    <w:p/>
-    <w:p/>
-    <w:p/>
-    <w:p/>
-    <w:p/>
-    <w:p>
-      <w:pPr>
-        <w:jc w:val="center"/>
+        <w:rPr>
+          <w:lang w:val="pt-BR"/>
+        </w:rPr>
       </w:pPr>
     </w:p>
     <w:p>
@@ -344,6 +482,7 @@
       </w:pPr>
       <w:r>
         <w:rPr>
+          <w:noProof/>
           <w:lang w:val="pt-BR"/>
         </w:rPr>
         <w:drawing>
@@ -469,6 +608,7 @@
       </w:pPr>
       <w:r>
         <w:rPr>
+          <w:noProof/>
           <w:lang w:val="pt-BR"/>
         </w:rPr>
         <w:drawing>
@@ -592,6 +732,7 @@
       </w:pPr>
       <w:r>
         <w:rPr>
+          <w:noProof/>
           <w:lang w:val="pt-BR"/>
         </w:rPr>
         <w:drawing>
@@ -741,21 +882,7 @@
         <w:rPr>
           <w:lang w:val="pt-BR"/>
         </w:rPr>
-        <w:t xml:space="preserve">Seletora Local/Remoto </w:t>
-      </w:r>
-      <w:proofErr w:type="spellStart"/>
-      <w:r>
-        <w:rPr>
-          <w:lang w:val="pt-BR"/>
-        </w:rPr>
-        <w:t>estiver</w:t>
-      </w:r>
-      <w:proofErr w:type="spellEnd"/>
-      <w:r>
-        <w:rPr>
-          <w:lang w:val="pt-BR"/>
-        </w:rPr>
-        <w:t xml:space="preserve"> na posição Remoto.</w:t>
+        <w:t>Seletora Local/Remoto estiver na posição Remoto.</w:t>
       </w:r>
     </w:p>
     <w:p>
@@ -805,6 +932,7 @@
       </w:pPr>
       <w:r>
         <w:rPr>
+          <w:noProof/>
           <w:lang w:val="pt-BR"/>
         </w:rPr>
         <w:drawing>
@@ -1582,6 +1710,7 @@
   <w:style w:type="character" w:default="1" w:styleId="DefaultParagraphFont">
     <w:name w:val="Default Paragraph Font"/>
     <w:uiPriority w:val="1"/>
+    <w:semiHidden/>
     <w:unhideWhenUsed/>
   </w:style>
   <w:style w:type="table" w:default="1" w:styleId="TableNormal">

</xml_diff>